<commit_message>
Data storage and visualization
- created a bar chart that shows the
number of steps by date.
- created a bar chart that shows the
number of steps by hour.
- created a database to store the data
</commit_message>
<xml_diff>
--- a/StepAppT03Starter/Erifeoluwa_Jamgbadi_Assignment01.docx
+++ b/StepAppT03Starter/Erifeoluwa_Jamgbadi_Assignment01.docx
@@ -439,6 +439,20 @@
     <w:p/>
     <w:p/>
     <w:p/>
+    <w:p/>
+    <w:p>
+      <w:r>
+        <w:t xml:space="preserve">My </w:t>
+      </w:r>
+      <w:proofErr w:type="gramStart"/>
+      <w:r>
+        <w:t>name :</w:t>
+      </w:r>
+      <w:proofErr w:type="gramEnd"/>
+      <w:r>
+        <w:t xml:space="preserve"> Erifeoluwa Jamgbadi</w:t>
+      </w:r>
+    </w:p>
     <w:p/>
     <w:p>
       <w:r>
@@ -1210,6 +1224,7 @@
   <w:style w:type="character" w:default="1" w:styleId="DefaultParagraphFont">
     <w:name w:val="Default Paragraph Font"/>
     <w:uiPriority w:val="1"/>
+    <w:semiHidden/>
     <w:unhideWhenUsed/>
   </w:style>
   <w:style w:type="table" w:default="1" w:styleId="TableNormal">
@@ -1596,6 +1611,8 @@
   </w:compat>
   <w:rsids>
     <w:rsidRoot w:val="00483AFC"/>
+    <w:rsid w:val="00227C58"/>
+    <w:rsid w:val="00461303"/>
     <w:rsid w:val="00483AFC"/>
     <w:rsid w:val="00727116"/>
   </w:rsids>
@@ -2069,24 +2086,6 @@
     <w:semiHidden/>
     <w:unhideWhenUsed/>
   </w:style>
-  <w:style w:type="paragraph" w:customStyle="1" w:styleId="AB9A61B74E354B3AA8B2EABF15A9218F">
-    <w:name w:val="AB9A61B74E354B3AA8B2EABF15A9218F"/>
-  </w:style>
-  <w:style w:type="paragraph" w:customStyle="1" w:styleId="25722651FFBA4123AE0A9C28F8EFD236">
-    <w:name w:val="25722651FFBA4123AE0A9C28F8EFD236"/>
-  </w:style>
-  <w:style w:type="paragraph" w:customStyle="1" w:styleId="7B22B190E82E43AB8D51B7D696747C04">
-    <w:name w:val="7B22B190E82E43AB8D51B7D696747C04"/>
-  </w:style>
-  <w:style w:type="paragraph" w:customStyle="1" w:styleId="CEBA971B40944EFE8C6414E9625A3B15">
-    <w:name w:val="CEBA971B40944EFE8C6414E9625A3B15"/>
-  </w:style>
-  <w:style w:type="paragraph" w:customStyle="1" w:styleId="BB3D10FB36A54207A69994D3CDB6AD3A">
-    <w:name w:val="BB3D10FB36A54207A69994D3CDB6AD3A"/>
-  </w:style>
-  <w:style w:type="paragraph" w:customStyle="1" w:styleId="CCF7CA67CCF241B78CB92C22F76241BC">
-    <w:name w:val="CCF7CA67CCF241B78CB92C22F76241BC"/>
-  </w:style>
   <w:style w:type="character" w:customStyle="1" w:styleId="Heading4Char">
     <w:name w:val="Heading 4 Char"/>
     <w:basedOn w:val="DefaultParagraphFont"/>
@@ -2102,35 +2101,6 @@
       <w:lang w:eastAsia="en-US"/>
     </w:rPr>
   </w:style>
-  <w:style w:type="paragraph" w:customStyle="1" w:styleId="039AE89091474E8E8894AAB60AB5051A">
-    <w:name w:val="039AE89091474E8E8894AAB60AB5051A"/>
-  </w:style>
-  <w:style w:type="paragraph" w:customStyle="1" w:styleId="Text">
-    <w:name w:val="Text"/>
-    <w:basedOn w:val="Normal"/>
-    <w:uiPriority w:val="5"/>
-    <w:qFormat/>
-    <w:pPr>
-      <w:spacing w:after="0" w:line="240" w:lineRule="auto"/>
-    </w:pPr>
-    <w:rPr>
-      <w:rFonts w:eastAsiaTheme="minorHAnsi"/>
-      <w:i/>
-      <w:color w:val="000000" w:themeColor="text1"/>
-      <w:sz w:val="28"/>
-      <w:szCs w:val="24"/>
-      <w:lang w:eastAsia="en-US"/>
-    </w:rPr>
-  </w:style>
-  <w:style w:type="paragraph" w:customStyle="1" w:styleId="217793B4233C4B2DA6F80221FE3C0820">
-    <w:name w:val="217793B4233C4B2DA6F80221FE3C0820"/>
-  </w:style>
-  <w:style w:type="paragraph" w:customStyle="1" w:styleId="B241A49E17244D1C8F33E20F287ADF24">
-    <w:name w:val="B241A49E17244D1C8F33E20F287ADF24"/>
-  </w:style>
-  <w:style w:type="paragraph" w:customStyle="1" w:styleId="DA5D9A521F544A4281B0AED1DB0CF520">
-    <w:name w:val="DA5D9A521F544A4281B0AED1DB0CF520"/>
-  </w:style>
   <w:style w:type="character" w:styleId="Emphasis">
     <w:name w:val="Emphasis"/>
     <w:basedOn w:val="DefaultParagraphFont"/>
@@ -2141,12 +2111,6 @@
       <w:iCs/>
       <w:color w:val="ED7D31" w:themeColor="accent2"/>
     </w:rPr>
-  </w:style>
-  <w:style w:type="paragraph" w:customStyle="1" w:styleId="C121B7FDF1054C3AA243C6CC32219D75">
-    <w:name w:val="C121B7FDF1054C3AA243C6CC32219D75"/>
-  </w:style>
-  <w:style w:type="paragraph" w:customStyle="1" w:styleId="1AEE151CD5BC45A9BF959CE582C9C3E2">
-    <w:name w:val="1AEE151CD5BC45A9BF959CE582C9C3E2"/>
   </w:style>
   <w:style w:type="paragraph" w:styleId="Quote">
     <w:name w:val="Quote"/>
@@ -2183,9 +2147,6 @@
       <w:szCs w:val="24"/>
       <w:lang w:eastAsia="en-US"/>
     </w:rPr>
-  </w:style>
-  <w:style w:type="paragraph" w:customStyle="1" w:styleId="F15010F73C154D49AE841F7E23D69BE4">
-    <w:name w:val="F15010F73C154D49AE841F7E23D69BE4"/>
   </w:style>
   <w:style w:type="paragraph" w:customStyle="1" w:styleId="7119D63FA54147F087FCA9BF13FEE963">
     <w:name w:val="7119D63FA54147F087FCA9BF13FEE963"/>
@@ -3284,15 +3245,6 @@
 </file>
 
 <file path=customXml/item1.xml><?xml version="1.0" encoding="utf-8"?>
-<?mso-contentType ?>
-<FormTemplates xmlns="http://schemas.microsoft.com/sharepoint/v3/contenttype/forms">
-  <Display>DocumentLibraryForm</Display>
-  <Edit>DocumentLibraryForm</Edit>
-  <New>DocumentLibraryForm</New>
-</FormTemplates>
-</file>
-
-<file path=customXml/item2.xml><?xml version="1.0" encoding="utf-8"?>
 <ct:contentTypeSchema xmlns:ct="http://schemas.microsoft.com/office/2006/metadata/contentType" xmlns:ma="http://schemas.microsoft.com/office/2006/metadata/properties/metaAttributes" ct:_="" ma:_="" ma:contentTypeName="Document" ma:contentTypeID="0x01010079F111ED35F8CC479449609E8A0923A6" ma:contentTypeVersion="12" ma:contentTypeDescription="Create a new document." ma:contentTypeScope="" ma:versionID="fa6e671f1cd7e4d96ff9652be322dd5e">
   <xsd:schema xmlns:xsd="http://www.w3.org/2001/XMLSchema" xmlns:xs="http://www.w3.org/2001/XMLSchema" xmlns:p="http://schemas.microsoft.com/office/2006/metadata/properties" xmlns:ns2="71af3243-3dd4-4a8d-8c0d-dd76da1f02a5" xmlns:ns3="16c05727-aa75-4e4a-9b5f-8a80a1165891" targetNamespace="http://schemas.microsoft.com/office/2006/metadata/properties" ma:root="true" ma:fieldsID="4e2496f70b101db0b8013f30a071bbf7" ns2:_="" ns3:_="">
     <xsd:import namespace="71af3243-3dd4-4a8d-8c0d-dd76da1f02a5"/>
@@ -3513,6 +3465,15 @@
 </ct:contentTypeSchema>
 </file>
 
+<file path=customXml/item2.xml><?xml version="1.0" encoding="utf-8"?>
+<?mso-contentType ?>
+<FormTemplates xmlns="http://schemas.microsoft.com/sharepoint/v3/contenttype/forms">
+  <Display>DocumentLibraryForm</Display>
+  <Edit>DocumentLibraryForm</Edit>
+  <New>DocumentLibraryForm</New>
+</FormTemplates>
+</file>
+
 <file path=customXml/item3.xml><?xml version="1.0" encoding="utf-8"?>
 <p:properties xmlns:p="http://schemas.microsoft.com/office/2006/metadata/properties" xmlns:xsi="http://www.w3.org/2001/XMLSchema-instance" xmlns:pc="http://schemas.microsoft.com/office/infopath/2007/PartnerControls">
   <documentManagement>
@@ -3523,14 +3484,6 @@
 </file>
 
 <file path=customXml/itemProps1.xml><?xml version="1.0" encoding="utf-8"?>
-<ds:datastoreItem xmlns:ds="http://schemas.openxmlformats.org/officeDocument/2006/customXml" ds:itemID="{EF425F07-5221-4468-81DD-0F0C28E7FD98}">
-  <ds:schemaRefs>
-    <ds:schemaRef ds:uri="http://schemas.microsoft.com/sharepoint/v3/contenttype/forms"/>
-  </ds:schemaRefs>
-</ds:datastoreItem>
-</file>
-
-<file path=customXml/itemProps2.xml><?xml version="1.0" encoding="utf-8"?>
 <ds:datastoreItem xmlns:ds="http://schemas.openxmlformats.org/officeDocument/2006/customXml" ds:itemID="{507D20CB-E94B-44E8-97C3-44BC9C1AF38A}">
   <ds:schemaRefs>
     <ds:schemaRef ds:uri="http://schemas.microsoft.com/office/2006/metadata/contentType"/>
@@ -3549,6 +3502,14 @@
 </ds:datastoreItem>
 </file>
 
+<file path=customXml/itemProps2.xml><?xml version="1.0" encoding="utf-8"?>
+<ds:datastoreItem xmlns:ds="http://schemas.openxmlformats.org/officeDocument/2006/customXml" ds:itemID="{EF425F07-5221-4468-81DD-0F0C28E7FD98}">
+  <ds:schemaRefs>
+    <ds:schemaRef ds:uri="http://schemas.microsoft.com/sharepoint/v3/contenttype/forms"/>
+  </ds:schemaRefs>
+</ds:datastoreItem>
+</file>
+
 <file path=customXml/itemProps3.xml><?xml version="1.0" encoding="utf-8"?>
 <ds:datastoreItem xmlns:ds="http://schemas.openxmlformats.org/officeDocument/2006/customXml" ds:itemID="{57798B56-5215-4AD8-847F-8A1F1C10FD6F}">
   <ds:schemaRefs>

</xml_diff>